<commit_message>
alefa fona na mbola tsy vita ary
alefa fona na mbola tsy vita ary
</commit_message>
<xml_diff>
--- a/GuideUtilisation.docx
+++ b/GuideUtilisation.docx
@@ -214,35 +214,29 @@
           <w:sz w:val="36"/>
           <w:szCs w:val="36"/>
         </w:rPr>
-        <w:t>nsertion global des</w:t>
-      </w:r>
-      <w:r>
-        <w:rPr>
-          <w:sz w:val="36"/>
-          <w:szCs w:val="36"/>
-        </w:rPr>
-        <w:t xml:space="preserve"> projet</w:t>
-      </w:r>
-      <w:r>
-        <w:rPr>
-          <w:sz w:val="36"/>
-          <w:szCs w:val="36"/>
-        </w:rPr>
-        <w:t>s</w:t>
-      </w:r>
-      <w:r>
-        <w:rPr>
-          <w:sz w:val="36"/>
-          <w:szCs w:val="36"/>
-        </w:rPr>
-        <w:t xml:space="preserve"> et de leurs</w:t>
-      </w:r>
-      <w:r>
-        <w:rPr>
-          <w:sz w:val="36"/>
-          <w:szCs w:val="36"/>
-        </w:rPr>
-        <w:t xml:space="preserve"> specificites </w:t>
+        <w:t>nsertion projets</w:t>
+      </w:r>
+    </w:p>
+    <w:p>
+      <w:pPr>
+        <w:rPr>
+          <w:sz w:val="36"/>
+          <w:szCs w:val="36"/>
+        </w:rPr>
+      </w:pPr>
+      <w:r>
+        <w:rPr>
+          <w:sz w:val="36"/>
+          <w:szCs w:val="36"/>
+        </w:rPr>
+        <w:t>5 &gt; Insertion specificites de chaque projet</w:t>
+      </w:r>
+      <w:r>
+        <w:rPr>
+          <w:sz w:val="36"/>
+          <w:szCs w:val="36"/>
+        </w:rPr>
+        <w:t xml:space="preserve"> </w:t>
       </w:r>
     </w:p>
     <w:p>
@@ -369,7 +363,6 @@
           <w:sz w:val="28"/>
           <w:szCs w:val="28"/>
         </w:rPr>
-        <w:lastRenderedPageBreak/>
         <w:t>Créer un compte</w:t>
       </w:r>
     </w:p>
@@ -542,6 +535,7 @@
   <w:style w:type="paragraph" w:default="1" w:styleId="Normal">
     <w:name w:val="Normal"/>
     <w:qFormat/>
+    <w:rsid w:val="002E6B2F"/>
   </w:style>
   <w:style w:type="character" w:default="1" w:styleId="Policepardfaut">
     <w:name w:val="Default Paragraph Font"/>

</xml_diff>